<commit_message>
Fixed walk through image
</commit_message>
<xml_diff>
--- a/Application Walk-through.docx
+++ b/Application Walk-through.docx
@@ -225,10 +225,10 @@
           <w:noProof/>
         </w:rPr>
         <w:drawing>
-          <wp:inline distT="0" distB="0" distL="0" distR="0" wp14:anchorId="7BB5C9A6" wp14:editId="4E51C817">
-            <wp:extent cx="5943600" cy="2962275"/>
-            <wp:effectExtent l="0" t="0" r="0" b="9525"/>
-            <wp:docPr id="303898399" name="Picture 3" descr="A screenshot of a computer&#10;&#10;AI-generated content may be incorrect."/>
+          <wp:inline distT="0" distB="0" distL="0" distR="0" wp14:anchorId="4D9643BC" wp14:editId="54611752">
+            <wp:extent cx="5943600" cy="2964180"/>
+            <wp:effectExtent l="0" t="0" r="0" b="7620"/>
+            <wp:docPr id="1156598742" name="Picture 1" descr="A screenshot of a computer&#10;&#10;AI-generated content may be incorrect."/>
             <wp:cNvGraphicFramePr>
               <a:graphicFrameLocks xmlns:a="http://schemas.openxmlformats.org/drawingml/2006/main" noChangeAspect="1"/>
             </wp:cNvGraphicFramePr>
@@ -236,7 +236,7 @@
               <a:graphicData uri="http://schemas.openxmlformats.org/drawingml/2006/picture">
                 <pic:pic xmlns:pic="http://schemas.openxmlformats.org/drawingml/2006/picture">
                   <pic:nvPicPr>
-                    <pic:cNvPr id="303898399" name="Picture 3" descr="A screenshot of a computer&#10;&#10;AI-generated content may be incorrect."/>
+                    <pic:cNvPr id="1156598742" name="Picture 1" descr="A screenshot of a computer&#10;&#10;AI-generated content may be incorrect."/>
                     <pic:cNvPicPr/>
                   </pic:nvPicPr>
                   <pic:blipFill>
@@ -254,7 +254,7 @@
                   <pic:spPr>
                     <a:xfrm>
                       <a:off x="0" y="0"/>
-                      <a:ext cx="5943600" cy="2962275"/>
+                      <a:ext cx="5943600" cy="2964180"/>
                     </a:xfrm>
                     <a:prstGeom prst="rect">
                       <a:avLst/>
@@ -403,7 +403,7 @@
           <w:noProof/>
         </w:rPr>
         <w:drawing>
-          <wp:inline distT="0" distB="0" distL="0" distR="0" wp14:anchorId="23712CF5" wp14:editId="46E80698">
+          <wp:inline distT="0" distB="0" distL="0" distR="0" wp14:anchorId="23712CF5" wp14:editId="1DE77ADC">
             <wp:extent cx="5943600" cy="2940685"/>
             <wp:effectExtent l="0" t="0" r="0" b="0"/>
             <wp:docPr id="1840462" name="Picture 1" descr="A screenshot of a computer&#10;&#10;AI-generated content may be incorrect."/>
@@ -495,7 +495,7 @@
           <w:noProof/>
         </w:rPr>
         <w:drawing>
-          <wp:inline distT="0" distB="0" distL="0" distR="0" wp14:anchorId="4ABCBBD7" wp14:editId="49A480A5">
+          <wp:inline distT="0" distB="0" distL="0" distR="0" wp14:anchorId="4ABCBBD7" wp14:editId="484BC593">
             <wp:extent cx="5943600" cy="2950210"/>
             <wp:effectExtent l="0" t="0" r="0" b="2540"/>
             <wp:docPr id="1325405663" name="Picture 5" descr="A screenshot of a computer&#10;&#10;AI-generated content may be incorrect."/>
@@ -592,7 +592,7 @@
           <w:noProof/>
         </w:rPr>
         <w:drawing>
-          <wp:inline distT="0" distB="0" distL="0" distR="0" wp14:anchorId="6468DC02" wp14:editId="33366A9B">
+          <wp:inline distT="0" distB="0" distL="0" distR="0" wp14:anchorId="6468DC02" wp14:editId="07A7B808">
             <wp:extent cx="5943600" cy="2950210"/>
             <wp:effectExtent l="0" t="0" r="0" b="2540"/>
             <wp:docPr id="1388313735" name="Picture 4" descr="A screenshot of a social media profile&#10;&#10;AI-generated content may be incorrect."/>
@@ -2013,6 +2013,7 @@
   <w:style w:type="character" w:default="1" w:styleId="DefaultParagraphFont">
     <w:name w:val="Default Paragraph Font"/>
     <w:uiPriority w:val="1"/>
+    <w:semiHidden/>
     <w:unhideWhenUsed/>
   </w:style>
   <w:style w:type="table" w:default="1" w:styleId="TableNormal">

</xml_diff>

<commit_message>
event html pic updated
</commit_message>
<xml_diff>
--- a/Application Walk-through.docx
+++ b/Application Walk-through.docx
@@ -297,7 +297,13 @@
         <w:rPr>
           <w:rFonts w:ascii="Times New Roman" w:hAnsi="Times New Roman" w:cs="Times New Roman"/>
         </w:rPr>
-        <w:t>This page will function as the page to fully look through all available events using a search and filters. Currently it is inoperable because of our issues faced with SQLite.</w:t>
+        <w:t>This page will function as the page to fully look through all available events using a search and filters. Currently</w:t>
+      </w:r>
+      <w:r>
+        <w:rPr>
+          <w:rFonts w:ascii="Times New Roman" w:hAnsi="Times New Roman" w:cs="Times New Roman"/>
+        </w:rPr>
+        <w:t>, it is not at the level of using a search bar or filter but it does include all events.</w:t>
       </w:r>
     </w:p>
     <w:p>
@@ -312,10 +318,10 @@
           <w:noProof/>
         </w:rPr>
         <w:drawing>
-          <wp:inline distT="0" distB="0" distL="0" distR="0" wp14:anchorId="0E4FC19C" wp14:editId="24C34288">
-            <wp:extent cx="5943600" cy="2943860"/>
-            <wp:effectExtent l="0" t="0" r="0" b="8890"/>
-            <wp:docPr id="257700035" name="Picture 2" descr="A screen shot of a computer&#10;&#10;AI-generated content may be incorrect."/>
+          <wp:inline distT="0" distB="0" distL="0" distR="0" wp14:anchorId="53E5A074" wp14:editId="5F456E35">
+            <wp:extent cx="5943600" cy="2968625"/>
+            <wp:effectExtent l="0" t="0" r="0" b="3175"/>
+            <wp:docPr id="145671029" name="Picture 1" descr="A screenshot of a computer&#10;&#10;AI-generated content may be incorrect."/>
             <wp:cNvGraphicFramePr>
               <a:graphicFrameLocks xmlns:a="http://schemas.openxmlformats.org/drawingml/2006/main" noChangeAspect="1"/>
             </wp:cNvGraphicFramePr>
@@ -323,7 +329,7 @@
               <a:graphicData uri="http://schemas.openxmlformats.org/drawingml/2006/picture">
                 <pic:pic xmlns:pic="http://schemas.openxmlformats.org/drawingml/2006/picture">
                   <pic:nvPicPr>
-                    <pic:cNvPr id="257700035" name="Picture 2" descr="A screen shot of a computer&#10;&#10;AI-generated content may be incorrect."/>
+                    <pic:cNvPr id="145671029" name="Picture 1" descr="A screenshot of a computer&#10;&#10;AI-generated content may be incorrect."/>
                     <pic:cNvPicPr/>
                   </pic:nvPicPr>
                   <pic:blipFill>
@@ -341,7 +347,7 @@
                   <pic:spPr>
                     <a:xfrm>
                       <a:off x="0" y="0"/>
-                      <a:ext cx="5943600" cy="2943860"/>
+                      <a:ext cx="5943600" cy="2968625"/>
                     </a:xfrm>
                     <a:prstGeom prst="rect">
                       <a:avLst/>
@@ -403,7 +409,7 @@
           <w:noProof/>
         </w:rPr>
         <w:drawing>
-          <wp:inline distT="0" distB="0" distL="0" distR="0" wp14:anchorId="23712CF5" wp14:editId="1DE77ADC">
+          <wp:inline distT="0" distB="0" distL="0" distR="0" wp14:anchorId="23712CF5" wp14:editId="00F2020D">
             <wp:extent cx="5943600" cy="2940685"/>
             <wp:effectExtent l="0" t="0" r="0" b="0"/>
             <wp:docPr id="1840462" name="Picture 1" descr="A screenshot of a computer&#10;&#10;AI-generated content may be incorrect."/>
@@ -495,7 +501,7 @@
           <w:noProof/>
         </w:rPr>
         <w:drawing>
-          <wp:inline distT="0" distB="0" distL="0" distR="0" wp14:anchorId="4ABCBBD7" wp14:editId="484BC593">
+          <wp:inline distT="0" distB="0" distL="0" distR="0" wp14:anchorId="4ABCBBD7" wp14:editId="0618D00C">
             <wp:extent cx="5943600" cy="2950210"/>
             <wp:effectExtent l="0" t="0" r="0" b="2540"/>
             <wp:docPr id="1325405663" name="Picture 5" descr="A screenshot of a computer&#10;&#10;AI-generated content may be incorrect."/>
@@ -592,7 +598,7 @@
           <w:noProof/>
         </w:rPr>
         <w:drawing>
-          <wp:inline distT="0" distB="0" distL="0" distR="0" wp14:anchorId="6468DC02" wp14:editId="07A7B808">
+          <wp:inline distT="0" distB="0" distL="0" distR="0" wp14:anchorId="6468DC02" wp14:editId="72140BE2">
             <wp:extent cx="5943600" cy="2950210"/>
             <wp:effectExtent l="0" t="0" r="0" b="2540"/>
             <wp:docPr id="1388313735" name="Picture 4" descr="A screenshot of a social media profile&#10;&#10;AI-generated content may be incorrect."/>

</xml_diff>

<commit_message>
Updated web design and updated walkthrough doc
</commit_message>
<xml_diff>
--- a/Application Walk-through.docx
+++ b/Application Walk-through.docx
@@ -218,6 +218,12 @@
         </w:rPr>
         <w:t>r.</w:t>
       </w:r>
+      <w:r>
+        <w:rPr>
+          <w:rFonts w:ascii="Times New Roman" w:hAnsi="Times New Roman" w:cs="Times New Roman"/>
+        </w:rPr>
+        <w:t xml:space="preserve"> Eventually, the user will be able to search and filter the events.</w:t>
+      </w:r>
     </w:p>
     <w:p>
       <w:r>
@@ -225,10 +231,10 @@
           <w:noProof/>
         </w:rPr>
         <w:drawing>
-          <wp:inline distT="0" distB="0" distL="0" distR="0" wp14:anchorId="4D9643BC" wp14:editId="54611752">
-            <wp:extent cx="5943600" cy="2964180"/>
-            <wp:effectExtent l="0" t="0" r="0" b="7620"/>
-            <wp:docPr id="1156598742" name="Picture 1" descr="A screenshot of a computer&#10;&#10;AI-generated content may be incorrect."/>
+          <wp:inline distT="0" distB="0" distL="0" distR="0" wp14:anchorId="4868BB31" wp14:editId="746D42F4">
+            <wp:extent cx="5943600" cy="2951480"/>
+            <wp:effectExtent l="0" t="0" r="0" b="1270"/>
+            <wp:docPr id="2102798895" name="Picture 3" descr="A screenshot of a chat&#10;&#10;AI-generated content may be incorrect."/>
             <wp:cNvGraphicFramePr>
               <a:graphicFrameLocks xmlns:a="http://schemas.openxmlformats.org/drawingml/2006/main" noChangeAspect="1"/>
             </wp:cNvGraphicFramePr>
@@ -236,7 +242,7 @@
               <a:graphicData uri="http://schemas.openxmlformats.org/drawingml/2006/picture">
                 <pic:pic xmlns:pic="http://schemas.openxmlformats.org/drawingml/2006/picture">
                   <pic:nvPicPr>
-                    <pic:cNvPr id="1156598742" name="Picture 1" descr="A screenshot of a computer&#10;&#10;AI-generated content may be incorrect."/>
+                    <pic:cNvPr id="2102798895" name="Picture 3" descr="A screenshot of a chat&#10;&#10;AI-generated content may be incorrect."/>
                     <pic:cNvPicPr/>
                   </pic:nvPicPr>
                   <pic:blipFill>
@@ -254,7 +260,7 @@
                   <pic:spPr>
                     <a:xfrm>
                       <a:off x="0" y="0"/>
-                      <a:ext cx="5943600" cy="2964180"/>
+                      <a:ext cx="5943600" cy="2951480"/>
                     </a:xfrm>
                     <a:prstGeom prst="rect">
                       <a:avLst/>
@@ -297,13 +303,13 @@
         <w:rPr>
           <w:rFonts w:ascii="Times New Roman" w:hAnsi="Times New Roman" w:cs="Times New Roman"/>
         </w:rPr>
-        <w:t>This page will function as the page to fully look through all available events using a search and filters. Currently</w:t>
-      </w:r>
-      <w:r>
-        <w:rPr>
-          <w:rFonts w:ascii="Times New Roman" w:hAnsi="Times New Roman" w:cs="Times New Roman"/>
-        </w:rPr>
-        <w:t>, it is not at the level of using a search bar or filter but it does include all events.</w:t>
+        <w:t xml:space="preserve">This page will function as the page to </w:t>
+      </w:r>
+      <w:r>
+        <w:rPr>
+          <w:rFonts w:ascii="Times New Roman" w:hAnsi="Times New Roman" w:cs="Times New Roman"/>
+        </w:rPr>
+        <w:t>add events and delete them.</w:t>
       </w:r>
     </w:p>
     <w:p>
@@ -318,10 +324,10 @@
           <w:noProof/>
         </w:rPr>
         <w:drawing>
-          <wp:inline distT="0" distB="0" distL="0" distR="0" wp14:anchorId="53E5A074" wp14:editId="5F456E35">
-            <wp:extent cx="5943600" cy="2968625"/>
-            <wp:effectExtent l="0" t="0" r="0" b="3175"/>
-            <wp:docPr id="145671029" name="Picture 1" descr="A screenshot of a computer&#10;&#10;AI-generated content may be incorrect."/>
+          <wp:inline distT="0" distB="0" distL="0" distR="0" wp14:anchorId="3D225359" wp14:editId="2092788A">
+            <wp:extent cx="5943600" cy="2938780"/>
+            <wp:effectExtent l="0" t="0" r="0" b="0"/>
+            <wp:docPr id="2140302198" name="Picture 4" descr="A screenshot of a computer&#10;&#10;AI-generated content may be incorrect."/>
             <wp:cNvGraphicFramePr>
               <a:graphicFrameLocks xmlns:a="http://schemas.openxmlformats.org/drawingml/2006/main" noChangeAspect="1"/>
             </wp:cNvGraphicFramePr>
@@ -329,7 +335,7 @@
               <a:graphicData uri="http://schemas.openxmlformats.org/drawingml/2006/picture">
                 <pic:pic xmlns:pic="http://schemas.openxmlformats.org/drawingml/2006/picture">
                   <pic:nvPicPr>
-                    <pic:cNvPr id="145671029" name="Picture 1" descr="A screenshot of a computer&#10;&#10;AI-generated content may be incorrect."/>
+                    <pic:cNvPr id="2140302198" name="Picture 4" descr="A screenshot of a computer&#10;&#10;AI-generated content may be incorrect."/>
                     <pic:cNvPicPr/>
                   </pic:nvPicPr>
                   <pic:blipFill>
@@ -347,7 +353,7 @@
                   <pic:spPr>
                     <a:xfrm>
                       <a:off x="0" y="0"/>
-                      <a:ext cx="5943600" cy="2968625"/>
+                      <a:ext cx="5943600" cy="2938780"/>
                     </a:xfrm>
                     <a:prstGeom prst="rect">
                       <a:avLst/>
@@ -409,10 +415,10 @@
           <w:noProof/>
         </w:rPr>
         <w:drawing>
-          <wp:inline distT="0" distB="0" distL="0" distR="0" wp14:anchorId="23712CF5" wp14:editId="00F2020D">
-            <wp:extent cx="5943600" cy="2940685"/>
+          <wp:inline distT="0" distB="0" distL="0" distR="0" wp14:anchorId="7C556E42" wp14:editId="1B3A845A">
+            <wp:extent cx="5943600" cy="2897505"/>
             <wp:effectExtent l="0" t="0" r="0" b="0"/>
-            <wp:docPr id="1840462" name="Picture 1" descr="A screenshot of a computer&#10;&#10;AI-generated content may be incorrect."/>
+            <wp:docPr id="1420594413" name="Picture 6" descr="A screenshot of a computer&#10;&#10;AI-generated content may be incorrect."/>
             <wp:cNvGraphicFramePr>
               <a:graphicFrameLocks xmlns:a="http://schemas.openxmlformats.org/drawingml/2006/main" noChangeAspect="1"/>
             </wp:cNvGraphicFramePr>
@@ -420,7 +426,7 @@
               <a:graphicData uri="http://schemas.openxmlformats.org/drawingml/2006/picture">
                 <pic:pic xmlns:pic="http://schemas.openxmlformats.org/drawingml/2006/picture">
                   <pic:nvPicPr>
-                    <pic:cNvPr id="1840462" name="Picture 1" descr="A screenshot of a computer&#10;&#10;AI-generated content may be incorrect."/>
+                    <pic:cNvPr id="1420594413" name="Picture 6" descr="A screenshot of a computer&#10;&#10;AI-generated content may be incorrect."/>
                     <pic:cNvPicPr/>
                   </pic:nvPicPr>
                   <pic:blipFill>
@@ -438,7 +444,7 @@
                   <pic:spPr>
                     <a:xfrm>
                       <a:off x="0" y="0"/>
-                      <a:ext cx="5943600" cy="2940685"/>
+                      <a:ext cx="5943600" cy="2897505"/>
                     </a:xfrm>
                     <a:prstGeom prst="rect">
                       <a:avLst/>
@@ -472,20 +478,20 @@
           <w:b/>
           <w:bCs/>
         </w:rPr>
+        <w:t>Signup.html</w:t>
+      </w:r>
+    </w:p>
+    <w:p>
+      <w:pPr>
+        <w:rPr>
+          <w:rFonts w:ascii="Times New Roman" w:hAnsi="Times New Roman" w:cs="Times New Roman"/>
+        </w:rPr>
+      </w:pPr>
+      <w:r>
+        <w:rPr>
+          <w:rFonts w:ascii="Times New Roman" w:hAnsi="Times New Roman" w:cs="Times New Roman"/>
+        </w:rPr>
         <w:lastRenderedPageBreak/>
-        <w:t>Signup.html</w:t>
-      </w:r>
-    </w:p>
-    <w:p>
-      <w:pPr>
-        <w:rPr>
-          <w:rFonts w:ascii="Times New Roman" w:hAnsi="Times New Roman" w:cs="Times New Roman"/>
-        </w:rPr>
-      </w:pPr>
-      <w:r>
-        <w:rPr>
-          <w:rFonts w:ascii="Times New Roman" w:hAnsi="Times New Roman" w:cs="Times New Roman"/>
-        </w:rPr>
         <w:t>Create Account page for our new users.</w:t>
       </w:r>
     </w:p>
@@ -501,10 +507,10 @@
           <w:noProof/>
         </w:rPr>
         <w:drawing>
-          <wp:inline distT="0" distB="0" distL="0" distR="0" wp14:anchorId="4ABCBBD7" wp14:editId="0618D00C">
-            <wp:extent cx="5943600" cy="2950210"/>
-            <wp:effectExtent l="0" t="0" r="0" b="2540"/>
-            <wp:docPr id="1325405663" name="Picture 5" descr="A screenshot of a computer&#10;&#10;AI-generated content may be incorrect."/>
+          <wp:inline distT="0" distB="0" distL="0" distR="0" wp14:anchorId="3EEF0EAA" wp14:editId="19B3A12A">
+            <wp:extent cx="5943600" cy="2889250"/>
+            <wp:effectExtent l="0" t="0" r="0" b="6350"/>
+            <wp:docPr id="731663911" name="Picture 7" descr="A screenshot of a computer&#10;&#10;AI-generated content may be incorrect."/>
             <wp:cNvGraphicFramePr>
               <a:graphicFrameLocks xmlns:a="http://schemas.openxmlformats.org/drawingml/2006/main" noChangeAspect="1"/>
             </wp:cNvGraphicFramePr>
@@ -512,7 +518,7 @@
               <a:graphicData uri="http://schemas.openxmlformats.org/drawingml/2006/picture">
                 <pic:pic xmlns:pic="http://schemas.openxmlformats.org/drawingml/2006/picture">
                   <pic:nvPicPr>
-                    <pic:cNvPr id="1325405663" name="Picture 5" descr="A screenshot of a computer&#10;&#10;AI-generated content may be incorrect."/>
+                    <pic:cNvPr id="731663911" name="Picture 7" descr="A screenshot of a computer&#10;&#10;AI-generated content may be incorrect."/>
                     <pic:cNvPicPr/>
                   </pic:nvPicPr>
                   <pic:blipFill>
@@ -530,7 +536,7 @@
                   <pic:spPr>
                     <a:xfrm>
                       <a:off x="0" y="0"/>
-                      <a:ext cx="5943600" cy="2950210"/>
+                      <a:ext cx="5943600" cy="2889250"/>
                     </a:xfrm>
                     <a:prstGeom prst="rect">
                       <a:avLst/>
@@ -585,6 +591,18 @@
         </w:rPr>
         <w:t xml:space="preserve"> or events they have saved.</w:t>
       </w:r>
+      <w:r>
+        <w:rPr>
+          <w:rFonts w:ascii="Times New Roman" w:hAnsi="Times New Roman" w:cs="Times New Roman"/>
+        </w:rPr>
+        <w:t xml:space="preserve"> Currently we are </w:t>
+      </w:r>
+      <w:r>
+        <w:rPr>
+          <w:rFonts w:ascii="Times New Roman" w:hAnsi="Times New Roman" w:cs="Times New Roman"/>
+        </w:rPr>
+        <w:t>adding the ability for a user to “purchase” a ticket. Those purchased tickets will be displayed here!</w:t>
+      </w:r>
     </w:p>
     <w:p>
       <w:pPr>
@@ -598,10 +616,10 @@
           <w:noProof/>
         </w:rPr>
         <w:drawing>
-          <wp:inline distT="0" distB="0" distL="0" distR="0" wp14:anchorId="6468DC02" wp14:editId="72140BE2">
-            <wp:extent cx="5943600" cy="2950210"/>
-            <wp:effectExtent l="0" t="0" r="0" b="2540"/>
-            <wp:docPr id="1388313735" name="Picture 4" descr="A screenshot of a social media profile&#10;&#10;AI-generated content may be incorrect."/>
+          <wp:inline distT="0" distB="0" distL="0" distR="0" wp14:anchorId="7FF68AA7" wp14:editId="07ED7F6B">
+            <wp:extent cx="5943600" cy="2502535"/>
+            <wp:effectExtent l="0" t="0" r="0" b="0"/>
+            <wp:docPr id="1826407002" name="Picture 5" descr="A screenshot of a computer&#10;&#10;AI-generated content may be incorrect."/>
             <wp:cNvGraphicFramePr>
               <a:graphicFrameLocks xmlns:a="http://schemas.openxmlformats.org/drawingml/2006/main" noChangeAspect="1"/>
             </wp:cNvGraphicFramePr>
@@ -609,7 +627,7 @@
               <a:graphicData uri="http://schemas.openxmlformats.org/drawingml/2006/picture">
                 <pic:pic xmlns:pic="http://schemas.openxmlformats.org/drawingml/2006/picture">
                   <pic:nvPicPr>
-                    <pic:cNvPr id="1388313735" name="Picture 4" descr="A screenshot of a social media profile&#10;&#10;AI-generated content may be incorrect."/>
+                    <pic:cNvPr id="1826407002" name="Picture 5" descr="A screenshot of a computer&#10;&#10;AI-generated content may be incorrect."/>
                     <pic:cNvPicPr/>
                   </pic:nvPicPr>
                   <pic:blipFill>
@@ -627,7 +645,7 @@
                   <pic:spPr>
                     <a:xfrm>
                       <a:off x="0" y="0"/>
-                      <a:ext cx="5943600" cy="2950210"/>
+                      <a:ext cx="5943600" cy="2502535"/>
                     </a:xfrm>
                     <a:prstGeom prst="rect">
                       <a:avLst/>
@@ -665,24 +683,24 @@
           <w:sz w:val="40"/>
           <w:szCs w:val="40"/>
         </w:rPr>
+        <w:t>Back-End Code</w:t>
+      </w:r>
+    </w:p>
+    <w:p>
+      <w:pPr>
+        <w:rPr>
+          <w:rFonts w:ascii="Times New Roman" w:hAnsi="Times New Roman" w:cs="Times New Roman"/>
+          <w:b/>
+          <w:bCs/>
+        </w:rPr>
+      </w:pPr>
+      <w:r>
+        <w:rPr>
+          <w:rFonts w:ascii="Times New Roman" w:hAnsi="Times New Roman" w:cs="Times New Roman"/>
+          <w:b/>
+          <w:bCs/>
+        </w:rPr>
         <w:lastRenderedPageBreak/>
-        <w:t>Back-End Code</w:t>
-      </w:r>
-    </w:p>
-    <w:p>
-      <w:pPr>
-        <w:rPr>
-          <w:rFonts w:ascii="Times New Roman" w:hAnsi="Times New Roman" w:cs="Times New Roman"/>
-          <w:b/>
-          <w:bCs/>
-        </w:rPr>
-      </w:pPr>
-      <w:r>
-        <w:rPr>
-          <w:rFonts w:ascii="Times New Roman" w:hAnsi="Times New Roman" w:cs="Times New Roman"/>
-          <w:b/>
-          <w:bCs/>
-        </w:rPr>
         <w:t>App.py</w:t>
       </w:r>
     </w:p>
@@ -738,10 +756,10 @@
           <w:noProof/>
         </w:rPr>
         <w:drawing>
-          <wp:inline distT="0" distB="0" distL="0" distR="0" wp14:anchorId="241764CF" wp14:editId="0278E68D">
-            <wp:extent cx="5943600" cy="4900295"/>
+          <wp:inline distT="0" distB="0" distL="0" distR="0" wp14:anchorId="7DD93ACE" wp14:editId="14564174">
+            <wp:extent cx="8344945" cy="4876800"/>
             <wp:effectExtent l="0" t="0" r="0" b="0"/>
-            <wp:docPr id="1404359097" name="Picture 5" descr="A screen shot of a computer program&#10;&#10;AI-generated content may be incorrect."/>
+            <wp:docPr id="1468367536" name="Picture 8" descr="A black screen with many colorful text&#10;&#10;AI-generated content may be incorrect."/>
             <wp:cNvGraphicFramePr>
               <a:graphicFrameLocks xmlns:a="http://schemas.openxmlformats.org/drawingml/2006/main" noChangeAspect="1"/>
             </wp:cNvGraphicFramePr>
@@ -749,7 +767,7 @@
               <a:graphicData uri="http://schemas.openxmlformats.org/drawingml/2006/picture">
                 <pic:pic xmlns:pic="http://schemas.openxmlformats.org/drawingml/2006/picture">
                   <pic:nvPicPr>
-                    <pic:cNvPr id="1404359097" name="Picture 5" descr="A screen shot of a computer program&#10;&#10;AI-generated content may be incorrect."/>
+                    <pic:cNvPr id="1468367536" name="Picture 8" descr="A black screen with many colorful text&#10;&#10;AI-generated content may be incorrect."/>
                     <pic:cNvPicPr/>
                   </pic:nvPicPr>
                   <pic:blipFill>
@@ -767,7 +785,7 @@
                   <pic:spPr>
                     <a:xfrm>
                       <a:off x="0" y="0"/>
-                      <a:ext cx="5943600" cy="4900295"/>
+                      <a:ext cx="8355938" cy="4883224"/>
                     </a:xfrm>
                     <a:prstGeom prst="rect">
                       <a:avLst/>
@@ -825,6 +843,24 @@
           <w:bCs/>
         </w:rPr>
       </w:pPr>
+    </w:p>
+    <w:p>
+      <w:pPr>
+        <w:rPr>
+          <w:rFonts w:ascii="Times New Roman" w:hAnsi="Times New Roman" w:cs="Times New Roman"/>
+          <w:b/>
+          <w:bCs/>
+        </w:rPr>
+      </w:pPr>
+    </w:p>
+    <w:p>
+      <w:pPr>
+        <w:rPr>
+          <w:rFonts w:ascii="Times New Roman" w:hAnsi="Times New Roman" w:cs="Times New Roman"/>
+          <w:b/>
+          <w:bCs/>
+        </w:rPr>
+      </w:pPr>
       <w:r>
         <w:rPr>
           <w:rFonts w:ascii="Times New Roman" w:hAnsi="Times New Roman" w:cs="Times New Roman"/>
@@ -878,10 +914,10 @@
           <w:noProof/>
         </w:rPr>
         <w:drawing>
-          <wp:inline distT="0" distB="0" distL="0" distR="0" wp14:anchorId="740E2911" wp14:editId="347ED7E0">
-            <wp:extent cx="5943600" cy="3892550"/>
+          <wp:inline distT="0" distB="0" distL="0" distR="0" wp14:anchorId="5454FEE4" wp14:editId="4BF89A59">
+            <wp:extent cx="8748604" cy="5095875"/>
             <wp:effectExtent l="0" t="0" r="0" b="0"/>
-            <wp:docPr id="2118703620" name="Picture 2" descr="A screen shot of a computer program&#10;&#10;AI-generated content may be incorrect."/>
+            <wp:docPr id="629715884" name="Picture 9" descr="A computer screen shot of a black screen&#10;&#10;AI-generated content may be incorrect."/>
             <wp:cNvGraphicFramePr>
               <a:graphicFrameLocks xmlns:a="http://schemas.openxmlformats.org/drawingml/2006/main" noChangeAspect="1"/>
             </wp:cNvGraphicFramePr>
@@ -889,7 +925,7 @@
               <a:graphicData uri="http://schemas.openxmlformats.org/drawingml/2006/picture">
                 <pic:pic xmlns:pic="http://schemas.openxmlformats.org/drawingml/2006/picture">
                   <pic:nvPicPr>
-                    <pic:cNvPr id="2118703620" name="Picture 2" descr="A screen shot of a computer program&#10;&#10;AI-generated content may be incorrect."/>
+                    <pic:cNvPr id="629715884" name="Picture 9" descr="A computer screen shot of a black screen&#10;&#10;AI-generated content may be incorrect."/>
                     <pic:cNvPicPr/>
                   </pic:nvPicPr>
                   <pic:blipFill>
@@ -907,7 +943,7 @@
                   <pic:spPr>
                     <a:xfrm>
                       <a:off x="0" y="0"/>
-                      <a:ext cx="5943600" cy="3892550"/>
+                      <a:ext cx="8754819" cy="5099495"/>
                     </a:xfrm>
                     <a:prstGeom prst="rect">
                       <a:avLst/>
@@ -1013,7 +1049,6 @@
           <w:b/>
           <w:bCs/>
         </w:rPr>
-        <w:lastRenderedPageBreak/>
         <w:t>App.js</w:t>
       </w:r>
     </w:p>
@@ -1045,13 +1080,12 @@
       <w:r>
         <w:rPr>
           <w:rFonts w:ascii="Times New Roman" w:hAnsi="Times New Roman" w:cs="Times New Roman"/>
-          <w:noProof/>
         </w:rPr>
         <w:drawing>
-          <wp:inline distT="0" distB="0" distL="0" distR="0" wp14:anchorId="3102B60B" wp14:editId="1BEC496E">
-            <wp:extent cx="5943600" cy="3888740"/>
+          <wp:inline distT="0" distB="0" distL="0" distR="0" wp14:anchorId="4A79826E" wp14:editId="00481981">
+            <wp:extent cx="9074519" cy="5486400"/>
             <wp:effectExtent l="0" t="0" r="0" b="0"/>
-            <wp:docPr id="255404485" name="Picture 4" descr="A screen shot of a computer code&#10;&#10;AI-generated content may be incorrect."/>
+            <wp:docPr id="1416703027" name="Picture 1" descr="A screen shot of a computer&#10;&#10;AI-generated content may be incorrect."/>
             <wp:cNvGraphicFramePr>
               <a:graphicFrameLocks xmlns:a="http://schemas.openxmlformats.org/drawingml/2006/main" noChangeAspect="1"/>
             </wp:cNvGraphicFramePr>
@@ -1059,17 +1093,11 @@
               <a:graphicData uri="http://schemas.openxmlformats.org/drawingml/2006/picture">
                 <pic:pic xmlns:pic="http://schemas.openxmlformats.org/drawingml/2006/picture">
                   <pic:nvPicPr>
-                    <pic:cNvPr id="255404485" name="Picture 4" descr="A screen shot of a computer code&#10;&#10;AI-generated content may be incorrect."/>
+                    <pic:cNvPr id="1416703027" name="Picture 1" descr="A screen shot of a computer&#10;&#10;AI-generated content may be incorrect."/>
                     <pic:cNvPicPr/>
                   </pic:nvPicPr>
                   <pic:blipFill>
-                    <a:blip r:embed="rId11">
-                      <a:extLst>
-                        <a:ext uri="{28A0092B-C50C-407E-A947-70E740481C1C}">
-                          <a14:useLocalDpi xmlns:a14="http://schemas.microsoft.com/office/drawing/2010/main" val="0"/>
-                        </a:ext>
-                      </a:extLst>
-                    </a:blip>
+                    <a:blip r:embed="rId11"/>
                     <a:stretch>
                       <a:fillRect/>
                     </a:stretch>
@@ -1077,7 +1105,7 @@
                   <pic:spPr>
                     <a:xfrm>
                       <a:off x="0" y="0"/>
-                      <a:ext cx="5943600" cy="3888740"/>
+                      <a:ext cx="9077346" cy="5488109"/>
                     </a:xfrm>
                     <a:prstGeom prst="rect">
                       <a:avLst/>
@@ -1115,62 +1143,6 @@
       <w:pPr>
         <w:rPr>
           <w:rFonts w:ascii="Times New Roman" w:hAnsi="Times New Roman" w:cs="Times New Roman"/>
-        </w:rPr>
-      </w:pPr>
-    </w:p>
-    <w:p>
-      <w:pPr>
-        <w:rPr>
-          <w:rFonts w:ascii="Times New Roman" w:hAnsi="Times New Roman" w:cs="Times New Roman"/>
-        </w:rPr>
-      </w:pPr>
-    </w:p>
-    <w:p>
-      <w:pPr>
-        <w:rPr>
-          <w:rFonts w:ascii="Times New Roman" w:hAnsi="Times New Roman" w:cs="Times New Roman"/>
-        </w:rPr>
-      </w:pPr>
-    </w:p>
-    <w:p>
-      <w:pPr>
-        <w:rPr>
-          <w:rFonts w:ascii="Times New Roman" w:hAnsi="Times New Roman" w:cs="Times New Roman"/>
-        </w:rPr>
-      </w:pPr>
-    </w:p>
-    <w:p>
-      <w:pPr>
-        <w:rPr>
-          <w:rFonts w:ascii="Times New Roman" w:hAnsi="Times New Roman" w:cs="Times New Roman"/>
-        </w:rPr>
-      </w:pPr>
-    </w:p>
-    <w:p>
-      <w:pPr>
-        <w:rPr>
-          <w:rFonts w:ascii="Times New Roman" w:hAnsi="Times New Roman" w:cs="Times New Roman"/>
-        </w:rPr>
-      </w:pPr>
-    </w:p>
-    <w:p>
-      <w:pPr>
-        <w:rPr>
-          <w:rFonts w:ascii="Times New Roman" w:hAnsi="Times New Roman" w:cs="Times New Roman"/>
-        </w:rPr>
-      </w:pPr>
-    </w:p>
-    <w:p>
-      <w:pPr>
-        <w:rPr>
-          <w:rFonts w:ascii="Times New Roman" w:hAnsi="Times New Roman" w:cs="Times New Roman"/>
-        </w:rPr>
-      </w:pPr>
-    </w:p>
-    <w:p>
-      <w:pPr>
-        <w:rPr>
-          <w:rFonts w:ascii="Times New Roman" w:hAnsi="Times New Roman" w:cs="Times New Roman"/>
           <w:b/>
           <w:bCs/>
           <w:sz w:val="40"/>
@@ -1286,10 +1258,10 @@
           <w:noProof/>
         </w:rPr>
         <w:drawing>
-          <wp:inline distT="0" distB="0" distL="0" distR="0" wp14:anchorId="50598AC4" wp14:editId="7405D9E8">
-            <wp:extent cx="5943600" cy="3767455"/>
-            <wp:effectExtent l="0" t="0" r="0" b="4445"/>
-            <wp:docPr id="872106422" name="Picture 1" descr="A screenshot of a computer&#10;&#10;AI-generated content may be incorrect."/>
+          <wp:inline distT="0" distB="0" distL="0" distR="0" wp14:anchorId="0F2B0615" wp14:editId="03FBA25A">
+            <wp:extent cx="5943600" cy="3849370"/>
+            <wp:effectExtent l="0" t="0" r="0" b="0"/>
+            <wp:docPr id="551919123" name="Picture 1"/>
             <wp:cNvGraphicFramePr>
               <a:graphicFrameLocks xmlns:a="http://schemas.openxmlformats.org/drawingml/2006/main" noChangeAspect="1"/>
             </wp:cNvGraphicFramePr>
@@ -1297,17 +1269,11 @@
               <a:graphicData uri="http://schemas.openxmlformats.org/drawingml/2006/picture">
                 <pic:pic xmlns:pic="http://schemas.openxmlformats.org/drawingml/2006/picture">
                   <pic:nvPicPr>
-                    <pic:cNvPr id="872106422" name="Picture 1" descr="A screenshot of a computer&#10;&#10;AI-generated content may be incorrect."/>
+                    <pic:cNvPr id="551919123" name=""/>
                     <pic:cNvPicPr/>
                   </pic:nvPicPr>
                   <pic:blipFill>
-                    <a:blip r:embed="rId12">
-                      <a:extLst>
-                        <a:ext uri="{28A0092B-C50C-407E-A947-70E740481C1C}">
-                          <a14:useLocalDpi xmlns:a14="http://schemas.microsoft.com/office/drawing/2010/main" val="0"/>
-                        </a:ext>
-                      </a:extLst>
-                    </a:blip>
+                    <a:blip r:embed="rId12"/>
                     <a:stretch>
                       <a:fillRect/>
                     </a:stretch>
@@ -1315,7 +1281,7 @@
                   <pic:spPr>
                     <a:xfrm>
                       <a:off x="0" y="0"/>
-                      <a:ext cx="5943600" cy="3767455"/>
+                      <a:ext cx="5943600" cy="3849370"/>
                     </a:xfrm>
                     <a:prstGeom prst="rect">
                       <a:avLst/>

</xml_diff>